<commit_message>
#ES-110 - updated Es-ss-architecture.docx
</commit_message>
<xml_diff>
--- a/doc/Es-ss-architecture.docx
+++ b/doc/Es-ss-architecture.docx
@@ -12,10 +12,946 @@
         <mc:AlternateContent>
           <mc:Choice Requires="wps">
             <w:drawing>
+              <wp:anchor distT="0" distB="0" distL="114300" distR="114300" simplePos="0" relativeHeight="868850688" behindDoc="0" locked="0" layoutInCell="1" allowOverlap="1">
+                <wp:simplePos x="0" y="0"/>
+                <wp:positionH relativeFrom="column">
+                  <wp:posOffset>2051685</wp:posOffset>
+                </wp:positionH>
+                <wp:positionV relativeFrom="paragraph">
+                  <wp:posOffset>-226060</wp:posOffset>
+                </wp:positionV>
+                <wp:extent cx="873125" cy="247650"/>
+                <wp:effectExtent l="6350" t="6350" r="15875" b="12700"/>
+                <wp:wrapNone/>
+                <wp:docPr id="50" name="Flowchart: Alternate Process 50"/>
+                <wp:cNvGraphicFramePr/>
+                <a:graphic xmlns:a="http://schemas.openxmlformats.org/drawingml/2006/main">
+                  <a:graphicData uri="http://schemas.microsoft.com/office/word/2010/wordprocessingShape">
+                    <wps:wsp>
+                      <wps:cNvSpPr/>
+                      <wps:spPr>
+                        <a:xfrm>
+                          <a:off x="0" y="0"/>
+                          <a:ext cx="873125" cy="247650"/>
+                        </a:xfrm>
+                        <a:prstGeom prst="flowChartAlternateProcess">
+                          <a:avLst/>
+                        </a:prstGeom>
+                        <a:solidFill>
+                          <a:schemeClr val="accent4">
+                            <a:lumMod val="40000"/>
+                            <a:lumOff val="60000"/>
+                          </a:schemeClr>
+                        </a:solidFill>
+                      </wps:spPr>
+                      <wps:style>
+                        <a:lnRef idx="2">
+                          <a:schemeClr val="accent4">
+                            <a:shade val="50000"/>
+                          </a:schemeClr>
+                        </a:lnRef>
+                        <a:fillRef idx="1">
+                          <a:schemeClr val="accent4"/>
+                        </a:fillRef>
+                        <a:effectRef idx="0">
+                          <a:schemeClr val="accent4"/>
+                        </a:effectRef>
+                        <a:fontRef idx="minor">
+                          <a:schemeClr val="lt1"/>
+                        </a:fontRef>
+                      </wps:style>
+                      <wps:txbx>
+                        <w:txbxContent>
+                          <w:p>
+                            <w:pPr>
+                              <w:jc w:val="center"/>
+                              <w:rPr>
+                                <w:rFonts w:hint="default"/>
+                                <w:b/>
+                                <w:bCs/>
+                                <w:color w:val="000000" w:themeColor="text1"/>
+                                <w:sz w:val="16"/>
+                                <w:szCs w:val="16"/>
+                                <w:lang w:val="en"/>
+                                <w14:textFill>
+                                  <w14:solidFill>
+                                    <w14:schemeClr w14:val="tx1"/>
+                                  </w14:solidFill>
+                                </w14:textFill>
+                              </w:rPr>
+                            </w:pPr>
+                            <w:r>
+                              <w:rPr>
+                                <w:rFonts w:hint="default"/>
+                                <w:b/>
+                                <w:bCs/>
+                                <w:color w:val="000000" w:themeColor="text1"/>
+                                <w:sz w:val="16"/>
+                                <w:szCs w:val="16"/>
+                                <w:lang w:val="en"/>
+                                <w14:textFill>
+                                  <w14:solidFill>
+                                    <w14:schemeClr w14:val="tx1"/>
+                                  </w14:solidFill>
+                                </w14:textFill>
+                              </w:rPr>
+                              <w:t>eca-web-push</w:t>
+                            </w:r>
+                          </w:p>
+                        </w:txbxContent>
+                      </wps:txbx>
+                      <wps:bodyPr rot="0" spcFirstLastPara="0" vertOverflow="overflow" horzOverflow="overflow" vert="horz" wrap="square" lIns="91440" tIns="45720" rIns="91440" bIns="45720" numCol="1" spcCol="0" rtlCol="0" fromWordArt="false" anchor="ctr" anchorCtr="false" forceAA="false" compatLnSpc="true">
+                        <a:noAutofit/>
+                      </wps:bodyPr>
+                    </wps:wsp>
+                  </a:graphicData>
+                </a:graphic>
+              </wp:anchor>
+            </w:drawing>
+          </mc:Choice>
+          <mc:Fallback>
+            <w:pict>
+              <v:shape id="_x0000_s1026" o:spid="_x0000_s1026" o:spt="176" type="#_x0000_t176" style="position:absolute;left:0pt;margin-left:161.55pt;margin-top:-17.8pt;height:19.5pt;width:68.75pt;z-index:868850688;v-text-anchor:middle;mso-width-relative:page;mso-height-relative:page;" fillcolor="#FFE699 [1303]" filled="t" stroked="t" coordsize="21600,21600" o:gfxdata="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">
+                <v:fill on="t" focussize="0,0"/>
+                <v:stroke weight="1pt" color="#BC8C00 [3207]" miterlimit="8" joinstyle="miter"/>
+                <v:imagedata o:title=""/>
+                <o:lock v:ext="edit" aspectratio="f"/>
+                <v:textbox>
+                  <w:txbxContent>
+                    <w:p>
+                      <w:pPr>
+                        <w:jc w:val="center"/>
+                        <w:rPr>
+                          <w:rFonts w:hint="default"/>
+                          <w:b/>
+                          <w:bCs/>
+                          <w:color w:val="000000" w:themeColor="text1"/>
+                          <w:sz w:val="16"/>
+                          <w:szCs w:val="16"/>
+                          <w:lang w:val="en"/>
+                          <w14:textFill>
+                            <w14:solidFill>
+                              <w14:schemeClr w14:val="tx1"/>
+                            </w14:solidFill>
+                          </w14:textFill>
+                        </w:rPr>
+                      </w:pPr>
+                      <w:r>
+                        <w:rPr>
+                          <w:rFonts w:hint="default"/>
+                          <w:b/>
+                          <w:bCs/>
+                          <w:color w:val="000000" w:themeColor="text1"/>
+                          <w:sz w:val="16"/>
+                          <w:szCs w:val="16"/>
+                          <w:lang w:val="en"/>
+                          <w14:textFill>
+                            <w14:solidFill>
+                              <w14:schemeClr w14:val="tx1"/>
+                            </w14:solidFill>
+                          </w14:textFill>
+                        </w:rPr>
+                        <w:t>eca-web-push</w:t>
+                      </w:r>
+                    </w:p>
+                  </w:txbxContent>
+                </v:textbox>
+              </v:shape>
+            </w:pict>
+          </mc:Fallback>
+        </mc:AlternateContent>
+      </w:r>
+      <w:r>
+        <w:rPr>
+          <w:sz w:val="20"/>
+        </w:rPr>
+        <mc:AlternateContent>
+          <mc:Choice Requires="wps">
+            <w:drawing>
+              <wp:anchor distT="0" distB="0" distL="114300" distR="114300" simplePos="0" relativeHeight="300354560" behindDoc="0" locked="0" layoutInCell="1" allowOverlap="1">
+                <wp:simplePos x="0" y="0"/>
+                <wp:positionH relativeFrom="column">
+                  <wp:posOffset>3001645</wp:posOffset>
+                </wp:positionH>
+                <wp:positionV relativeFrom="paragraph">
+                  <wp:posOffset>-227330</wp:posOffset>
+                </wp:positionV>
+                <wp:extent cx="711200" cy="247650"/>
+                <wp:effectExtent l="6350" t="6350" r="6350" b="12700"/>
+                <wp:wrapNone/>
+                <wp:docPr id="43" name="Flowchart: Alternate Process 43"/>
+                <wp:cNvGraphicFramePr/>
+                <a:graphic xmlns:a="http://schemas.openxmlformats.org/drawingml/2006/main">
+                  <a:graphicData uri="http://schemas.microsoft.com/office/word/2010/wordprocessingShape">
+                    <wps:wsp>
+                      <wps:cNvSpPr/>
+                      <wps:spPr>
+                        <a:xfrm>
+                          <a:off x="0" y="0"/>
+                          <a:ext cx="711200" cy="247650"/>
+                        </a:xfrm>
+                        <a:prstGeom prst="flowChartAlternateProcess">
+                          <a:avLst/>
+                        </a:prstGeom>
+                        <a:solidFill>
+                          <a:schemeClr val="accent4">
+                            <a:lumMod val="40000"/>
+                            <a:lumOff val="60000"/>
+                          </a:schemeClr>
+                        </a:solidFill>
+                      </wps:spPr>
+                      <wps:style>
+                        <a:lnRef idx="2">
+                          <a:schemeClr val="accent4">
+                            <a:shade val="50000"/>
+                          </a:schemeClr>
+                        </a:lnRef>
+                        <a:fillRef idx="1">
+                          <a:schemeClr val="accent4"/>
+                        </a:fillRef>
+                        <a:effectRef idx="0">
+                          <a:schemeClr val="accent4"/>
+                        </a:effectRef>
+                        <a:fontRef idx="minor">
+                          <a:schemeClr val="lt1"/>
+                        </a:fontRef>
+                      </wps:style>
+                      <wps:txbx>
+                        <w:txbxContent>
+                          <w:p>
+                            <w:pPr>
+                              <w:jc w:val="center"/>
+                              <w:rPr>
+                                <w:rFonts w:hint="default"/>
+                                <w:b/>
+                                <w:bCs/>
+                                <w:color w:val="000000" w:themeColor="text1"/>
+                                <w:sz w:val="16"/>
+                                <w:szCs w:val="16"/>
+                                <w:lang w:val="en"/>
+                                <w14:textFill>
+                                  <w14:solidFill>
+                                    <w14:schemeClr w14:val="tx1"/>
+                                  </w14:solidFill>
+                                </w14:textFill>
+                              </w:rPr>
+                            </w:pPr>
+                            <w:r>
+                              <w:rPr>
+                                <w:rFonts w:hint="default"/>
+                                <w:b/>
+                                <w:bCs/>
+                                <w:color w:val="000000" w:themeColor="text1"/>
+                                <w:sz w:val="16"/>
+                                <w:szCs w:val="16"/>
+                                <w:lang w:val="en"/>
+                                <w14:textFill>
+                                  <w14:solidFill>
+                                    <w14:schemeClr w14:val="tx1"/>
+                                  </w14:solidFill>
+                                </w14:textFill>
+                              </w:rPr>
+                              <w:t>eca-server</w:t>
+                            </w:r>
+                          </w:p>
+                        </w:txbxContent>
+                      </wps:txbx>
+                      <wps:bodyPr rot="0" spcFirstLastPara="0" vertOverflow="overflow" horzOverflow="overflow" vert="horz" wrap="square" lIns="91440" tIns="45720" rIns="91440" bIns="45720" numCol="1" spcCol="0" rtlCol="0" fromWordArt="false" anchor="ctr" anchorCtr="false" forceAA="false" compatLnSpc="true">
+                        <a:noAutofit/>
+                      </wps:bodyPr>
+                    </wps:wsp>
+                  </a:graphicData>
+                </a:graphic>
+              </wp:anchor>
+            </w:drawing>
+          </mc:Choice>
+          <mc:Fallback>
+            <w:pict>
+              <v:shape id="_x0000_s1026" o:spid="_x0000_s1026" o:spt="176" type="#_x0000_t176" style="position:absolute;left:0pt;margin-left:236.35pt;margin-top:-17.9pt;height:19.5pt;width:56pt;z-index:300354560;v-text-anchor:middle;mso-width-relative:page;mso-height-relative:page;" fillcolor="#FFE699 [1303]" filled="t" stroked="t" coordsize="21600,21600" o:gfxdata="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">
+                <v:fill on="t" focussize="0,0"/>
+                <v:stroke weight="1pt" color="#BC8C00 [3207]" miterlimit="8" joinstyle="miter"/>
+                <v:imagedata o:title=""/>
+                <o:lock v:ext="edit" aspectratio="f"/>
+                <v:textbox>
+                  <w:txbxContent>
+                    <w:p>
+                      <w:pPr>
+                        <w:jc w:val="center"/>
+                        <w:rPr>
+                          <w:rFonts w:hint="default"/>
+                          <w:b/>
+                          <w:bCs/>
+                          <w:color w:val="000000" w:themeColor="text1"/>
+                          <w:sz w:val="16"/>
+                          <w:szCs w:val="16"/>
+                          <w:lang w:val="en"/>
+                          <w14:textFill>
+                            <w14:solidFill>
+                              <w14:schemeClr w14:val="tx1"/>
+                            </w14:solidFill>
+                          </w14:textFill>
+                        </w:rPr>
+                      </w:pPr>
+                      <w:r>
+                        <w:rPr>
+                          <w:rFonts w:hint="default"/>
+                          <w:b/>
+                          <w:bCs/>
+                          <w:color w:val="000000" w:themeColor="text1"/>
+                          <w:sz w:val="16"/>
+                          <w:szCs w:val="16"/>
+                          <w:lang w:val="en"/>
+                          <w14:textFill>
+                            <w14:solidFill>
+                              <w14:schemeClr w14:val="tx1"/>
+                            </w14:solidFill>
+                          </w14:textFill>
+                        </w:rPr>
+                        <w:t>eca-server</w:t>
+                      </w:r>
+                    </w:p>
+                  </w:txbxContent>
+                </v:textbox>
+              </v:shape>
+            </w:pict>
+          </mc:Fallback>
+        </mc:AlternateContent>
+      </w:r>
+      <w:r>
+        <w:rPr>
+          <w:sz w:val="20"/>
+        </w:rPr>
+        <mc:AlternateContent>
+          <mc:Choice Requires="wps">
+            <w:drawing>
+              <wp:anchor distT="0" distB="0" distL="114300" distR="114300" simplePos="0" relativeHeight="316587008" behindDoc="0" locked="0" layoutInCell="1" allowOverlap="1">
+                <wp:simplePos x="0" y="0"/>
+                <wp:positionH relativeFrom="column">
+                  <wp:posOffset>3825875</wp:posOffset>
+                </wp:positionH>
+                <wp:positionV relativeFrom="paragraph">
+                  <wp:posOffset>-235585</wp:posOffset>
+                </wp:positionV>
+                <wp:extent cx="652145" cy="247650"/>
+                <wp:effectExtent l="6350" t="6350" r="8255" b="12700"/>
+                <wp:wrapNone/>
+                <wp:docPr id="44" name="Flowchart: Alternate Process 44"/>
+                <wp:cNvGraphicFramePr/>
+                <a:graphic xmlns:a="http://schemas.openxmlformats.org/drawingml/2006/main">
+                  <a:graphicData uri="http://schemas.microsoft.com/office/word/2010/wordprocessingShape">
+                    <wps:wsp>
+                      <wps:cNvSpPr/>
+                      <wps:spPr>
+                        <a:xfrm>
+                          <a:off x="0" y="0"/>
+                          <a:ext cx="652145" cy="247650"/>
+                        </a:xfrm>
+                        <a:prstGeom prst="flowChartAlternateProcess">
+                          <a:avLst/>
+                        </a:prstGeom>
+                        <a:solidFill>
+                          <a:schemeClr val="accent4">
+                            <a:lumMod val="40000"/>
+                            <a:lumOff val="60000"/>
+                          </a:schemeClr>
+                        </a:solidFill>
+                      </wps:spPr>
+                      <wps:style>
+                        <a:lnRef idx="2">
+                          <a:schemeClr val="accent4">
+                            <a:shade val="50000"/>
+                          </a:schemeClr>
+                        </a:lnRef>
+                        <a:fillRef idx="1">
+                          <a:schemeClr val="accent4"/>
+                        </a:fillRef>
+                        <a:effectRef idx="0">
+                          <a:schemeClr val="accent4"/>
+                        </a:effectRef>
+                        <a:fontRef idx="minor">
+                          <a:schemeClr val="lt1"/>
+                        </a:fontRef>
+                      </wps:style>
+                      <wps:txbx>
+                        <w:txbxContent>
+                          <w:p>
+                            <w:pPr>
+                              <w:jc w:val="center"/>
+                              <w:rPr>
+                                <w:rFonts w:hint="default"/>
+                                <w:b/>
+                                <w:bCs/>
+                                <w:color w:val="000000" w:themeColor="text1"/>
+                                <w:sz w:val="16"/>
+                                <w:szCs w:val="16"/>
+                                <w:lang w:val="en"/>
+                                <w14:textFill>
+                                  <w14:solidFill>
+                                    <w14:schemeClr w14:val="tx1"/>
+                                  </w14:solidFill>
+                                </w14:textFill>
+                              </w:rPr>
+                            </w:pPr>
+                            <w:r>
+                              <w:rPr>
+                                <w:rFonts w:hint="default"/>
+                                <w:b/>
+                                <w:bCs/>
+                                <w:color w:val="000000" w:themeColor="text1"/>
+                                <w:sz w:val="16"/>
+                                <w:szCs w:val="16"/>
+                                <w:lang w:val="en"/>
+                                <w14:textFill>
+                                  <w14:solidFill>
+                                    <w14:schemeClr w14:val="tx1"/>
+                                  </w14:solidFill>
+                                </w14:textFill>
+                              </w:rPr>
+                              <w:t>eca-mail</w:t>
+                            </w:r>
+                          </w:p>
+                        </w:txbxContent>
+                      </wps:txbx>
+                      <wps:bodyPr rot="0" spcFirstLastPara="0" vertOverflow="overflow" horzOverflow="overflow" vert="horz" wrap="square" lIns="91440" tIns="45720" rIns="91440" bIns="45720" numCol="1" spcCol="0" rtlCol="0" fromWordArt="false" anchor="ctr" anchorCtr="false" forceAA="false" compatLnSpc="true">
+                        <a:noAutofit/>
+                      </wps:bodyPr>
+                    </wps:wsp>
+                  </a:graphicData>
+                </a:graphic>
+              </wp:anchor>
+            </w:drawing>
+          </mc:Choice>
+          <mc:Fallback>
+            <w:pict>
+              <v:shape id="_x0000_s1026" o:spid="_x0000_s1026" o:spt="176" type="#_x0000_t176" style="position:absolute;left:0pt;margin-left:301.25pt;margin-top:-18.55pt;height:19.5pt;width:51.35pt;z-index:316587008;v-text-anchor:middle;mso-width-relative:page;mso-height-relative:page;" fillcolor="#FFE699 [1303]" filled="t" stroked="t" coordsize="21600,21600" o:gfxdata="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">
+                <v:fill on="t" focussize="0,0"/>
+                <v:stroke weight="1pt" color="#BC8C00 [3207]" miterlimit="8" joinstyle="miter"/>
+                <v:imagedata o:title=""/>
+                <o:lock v:ext="edit" aspectratio="f"/>
+                <v:textbox>
+                  <w:txbxContent>
+                    <w:p>
+                      <w:pPr>
+                        <w:jc w:val="center"/>
+                        <w:rPr>
+                          <w:rFonts w:hint="default"/>
+                          <w:b/>
+                          <w:bCs/>
+                          <w:color w:val="000000" w:themeColor="text1"/>
+                          <w:sz w:val="16"/>
+                          <w:szCs w:val="16"/>
+                          <w:lang w:val="en"/>
+                          <w14:textFill>
+                            <w14:solidFill>
+                              <w14:schemeClr w14:val="tx1"/>
+                            </w14:solidFill>
+                          </w14:textFill>
+                        </w:rPr>
+                      </w:pPr>
+                      <w:r>
+                        <w:rPr>
+                          <w:rFonts w:hint="default"/>
+                          <w:b/>
+                          <w:bCs/>
+                          <w:color w:val="000000" w:themeColor="text1"/>
+                          <w:sz w:val="16"/>
+                          <w:szCs w:val="16"/>
+                          <w:lang w:val="en"/>
+                          <w14:textFill>
+                            <w14:solidFill>
+                              <w14:schemeClr w14:val="tx1"/>
+                            </w14:solidFill>
+                          </w14:textFill>
+                        </w:rPr>
+                        <w:t>eca-mail</w:t>
+                      </w:r>
+                    </w:p>
+                  </w:txbxContent>
+                </v:textbox>
+              </v:shape>
+            </w:pict>
+          </mc:Fallback>
+        </mc:AlternateContent>
+      </w:r>
+      <w:r>
+        <w:rPr>
+          <w:sz w:val="20"/>
+        </w:rPr>
+        <mc:AlternateContent>
+          <mc:Choice Requires="wps">
+            <w:drawing>
+              <wp:anchor distT="0" distB="0" distL="114300" distR="114300" simplePos="0" relativeHeight="332819456" behindDoc="0" locked="0" layoutInCell="1" allowOverlap="1">
+                <wp:simplePos x="0" y="0"/>
+                <wp:positionH relativeFrom="column">
+                  <wp:posOffset>4595495</wp:posOffset>
+                </wp:positionH>
+                <wp:positionV relativeFrom="paragraph">
+                  <wp:posOffset>-236855</wp:posOffset>
+                </wp:positionV>
+                <wp:extent cx="989965" cy="247650"/>
+                <wp:effectExtent l="6350" t="6350" r="13335" b="12700"/>
+                <wp:wrapNone/>
+                <wp:docPr id="45" name="Flowchart: Alternate Process 45"/>
+                <wp:cNvGraphicFramePr/>
+                <a:graphic xmlns:a="http://schemas.openxmlformats.org/drawingml/2006/main">
+                  <a:graphicData uri="http://schemas.microsoft.com/office/word/2010/wordprocessingShape">
+                    <wps:wsp>
+                      <wps:cNvSpPr/>
+                      <wps:spPr>
+                        <a:xfrm>
+                          <a:off x="0" y="0"/>
+                          <a:ext cx="989965" cy="247650"/>
+                        </a:xfrm>
+                        <a:prstGeom prst="flowChartAlternateProcess">
+                          <a:avLst/>
+                        </a:prstGeom>
+                        <a:solidFill>
+                          <a:schemeClr val="accent4">
+                            <a:lumMod val="40000"/>
+                            <a:lumOff val="60000"/>
+                          </a:schemeClr>
+                        </a:solidFill>
+                      </wps:spPr>
+                      <wps:style>
+                        <a:lnRef idx="2">
+                          <a:schemeClr val="accent4">
+                            <a:shade val="50000"/>
+                          </a:schemeClr>
+                        </a:lnRef>
+                        <a:fillRef idx="1">
+                          <a:schemeClr val="accent4"/>
+                        </a:fillRef>
+                        <a:effectRef idx="0">
+                          <a:schemeClr val="accent4"/>
+                        </a:effectRef>
+                        <a:fontRef idx="minor">
+                          <a:schemeClr val="lt1"/>
+                        </a:fontRef>
+                      </wps:style>
+                      <wps:txbx>
+                        <w:txbxContent>
+                          <w:p>
+                            <w:pPr>
+                              <w:jc w:val="center"/>
+                              <w:rPr>
+                                <w:rFonts w:hint="default"/>
+                                <w:b/>
+                                <w:bCs/>
+                                <w:color w:val="000000" w:themeColor="text1"/>
+                                <w:sz w:val="16"/>
+                                <w:szCs w:val="16"/>
+                                <w:lang w:val="en"/>
+                                <w14:textFill>
+                                  <w14:solidFill>
+                                    <w14:schemeClr w14:val="tx1"/>
+                                  </w14:solidFill>
+                                </w14:textFill>
+                              </w:rPr>
+                            </w:pPr>
+                            <w:r>
+                              <w:rPr>
+                                <w:rFonts w:hint="default"/>
+                                <w:b/>
+                                <w:bCs/>
+                                <w:color w:val="000000" w:themeColor="text1"/>
+                                <w:sz w:val="16"/>
+                                <w:szCs w:val="16"/>
+                                <w:lang w:val="en"/>
+                                <w14:textFill>
+                                  <w14:solidFill>
+                                    <w14:schemeClr w14:val="tx1"/>
+                                  </w14:solidFill>
+                                </w14:textFill>
+                              </w:rPr>
+                              <w:t>eca-data-storage</w:t>
+                            </w:r>
+                          </w:p>
+                        </w:txbxContent>
+                      </wps:txbx>
+                      <wps:bodyPr rot="0" spcFirstLastPara="0" vertOverflow="overflow" horzOverflow="overflow" vert="horz" wrap="square" lIns="91440" tIns="45720" rIns="91440" bIns="45720" numCol="1" spcCol="0" rtlCol="0" fromWordArt="false" anchor="ctr" anchorCtr="false" forceAA="false" compatLnSpc="true">
+                        <a:noAutofit/>
+                      </wps:bodyPr>
+                    </wps:wsp>
+                  </a:graphicData>
+                </a:graphic>
+              </wp:anchor>
+            </w:drawing>
+          </mc:Choice>
+          <mc:Fallback>
+            <w:pict>
+              <v:shape id="_x0000_s1026" o:spid="_x0000_s1026" o:spt="176" type="#_x0000_t176" style="position:absolute;left:0pt;margin-left:361.85pt;margin-top:-18.65pt;height:19.5pt;width:77.95pt;z-index:332819456;v-text-anchor:middle;mso-width-relative:page;mso-height-relative:page;" fillcolor="#FFE699 [1303]" filled="t" stroked="t" coordsize="21600,21600" o:gfxdata="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">
+                <v:fill on="t" focussize="0,0"/>
+                <v:stroke weight="1pt" color="#BC8C00 [3207]" miterlimit="8" joinstyle="miter"/>
+                <v:imagedata o:title=""/>
+                <o:lock v:ext="edit" aspectratio="f"/>
+                <v:textbox>
+                  <w:txbxContent>
+                    <w:p>
+                      <w:pPr>
+                        <w:jc w:val="center"/>
+                        <w:rPr>
+                          <w:rFonts w:hint="default"/>
+                          <w:b/>
+                          <w:bCs/>
+                          <w:color w:val="000000" w:themeColor="text1"/>
+                          <w:sz w:val="16"/>
+                          <w:szCs w:val="16"/>
+                          <w:lang w:val="en"/>
+                          <w14:textFill>
+                            <w14:solidFill>
+                              <w14:schemeClr w14:val="tx1"/>
+                            </w14:solidFill>
+                          </w14:textFill>
+                        </w:rPr>
+                      </w:pPr>
+                      <w:r>
+                        <w:rPr>
+                          <w:rFonts w:hint="default"/>
+                          <w:b/>
+                          <w:bCs/>
+                          <w:color w:val="000000" w:themeColor="text1"/>
+                          <w:sz w:val="16"/>
+                          <w:szCs w:val="16"/>
+                          <w:lang w:val="en"/>
+                          <w14:textFill>
+                            <w14:solidFill>
+                              <w14:schemeClr w14:val="tx1"/>
+                            </w14:solidFill>
+                          </w14:textFill>
+                        </w:rPr>
+                        <w:t>eca-data-storage</w:t>
+                      </w:r>
+                    </w:p>
+                  </w:txbxContent>
+                </v:textbox>
+              </v:shape>
+            </w:pict>
+          </mc:Fallback>
+        </mc:AlternateContent>
+      </w:r>
+      <w:r>
+        <w:rPr>
+          <w:sz w:val="20"/>
+        </w:rPr>
+        <mc:AlternateContent>
+          <mc:Choice Requires="wps">
+            <w:drawing>
+              <wp:anchor distT="0" distB="0" distL="114300" distR="114300" simplePos="0" relativeHeight="349051904" behindDoc="0" locked="0" layoutInCell="1" allowOverlap="1">
+                <wp:simplePos x="0" y="0"/>
+                <wp:positionH relativeFrom="column">
+                  <wp:posOffset>5683885</wp:posOffset>
+                </wp:positionH>
+                <wp:positionV relativeFrom="paragraph">
+                  <wp:posOffset>-246380</wp:posOffset>
+                </wp:positionV>
+                <wp:extent cx="697865" cy="247650"/>
+                <wp:effectExtent l="6350" t="6350" r="19685" b="12700"/>
+                <wp:wrapNone/>
+                <wp:docPr id="46" name="Flowchart: Alternate Process 46"/>
+                <wp:cNvGraphicFramePr/>
+                <a:graphic xmlns:a="http://schemas.openxmlformats.org/drawingml/2006/main">
+                  <a:graphicData uri="http://schemas.microsoft.com/office/word/2010/wordprocessingShape">
+                    <wps:wsp>
+                      <wps:cNvSpPr/>
+                      <wps:spPr>
+                        <a:xfrm>
+                          <a:off x="0" y="0"/>
+                          <a:ext cx="697865" cy="247650"/>
+                        </a:xfrm>
+                        <a:prstGeom prst="flowChartAlternateProcess">
+                          <a:avLst/>
+                        </a:prstGeom>
+                        <a:solidFill>
+                          <a:schemeClr val="accent4">
+                            <a:lumMod val="40000"/>
+                            <a:lumOff val="60000"/>
+                          </a:schemeClr>
+                        </a:solidFill>
+                      </wps:spPr>
+                      <wps:style>
+                        <a:lnRef idx="2">
+                          <a:schemeClr val="accent4">
+                            <a:shade val="50000"/>
+                          </a:schemeClr>
+                        </a:lnRef>
+                        <a:fillRef idx="1">
+                          <a:schemeClr val="accent4"/>
+                        </a:fillRef>
+                        <a:effectRef idx="0">
+                          <a:schemeClr val="accent4"/>
+                        </a:effectRef>
+                        <a:fontRef idx="minor">
+                          <a:schemeClr val="lt1"/>
+                        </a:fontRef>
+                      </wps:style>
+                      <wps:txbx>
+                        <w:txbxContent>
+                          <w:p>
+                            <w:pPr>
+                              <w:jc w:val="center"/>
+                              <w:rPr>
+                                <w:rFonts w:hint="default"/>
+                                <w:b/>
+                                <w:bCs/>
+                                <w:color w:val="000000" w:themeColor="text1"/>
+                                <w:sz w:val="16"/>
+                                <w:szCs w:val="16"/>
+                                <w:lang w:val="en"/>
+                                <w14:textFill>
+                                  <w14:solidFill>
+                                    <w14:schemeClr w14:val="tx1"/>
+                                  </w14:solidFill>
+                                </w14:textFill>
+                              </w:rPr>
+                            </w:pPr>
+                            <w:r>
+                              <w:rPr>
+                                <w:rFonts w:hint="default"/>
+                                <w:b/>
+                                <w:bCs/>
+                                <w:color w:val="000000" w:themeColor="text1"/>
+                                <w:sz w:val="16"/>
+                                <w:szCs w:val="16"/>
+                                <w:lang w:val="en"/>
+                                <w14:textFill>
+                                  <w14:solidFill>
+                                    <w14:schemeClr w14:val="tx1"/>
+                                  </w14:solidFill>
+                                </w14:textFill>
+                              </w:rPr>
+                              <w:t>zuul-gate</w:t>
+                            </w:r>
+                          </w:p>
+                        </w:txbxContent>
+                      </wps:txbx>
+                      <wps:bodyPr rot="0" spcFirstLastPara="0" vertOverflow="overflow" horzOverflow="overflow" vert="horz" wrap="square" lIns="91440" tIns="45720" rIns="91440" bIns="45720" numCol="1" spcCol="0" rtlCol="0" fromWordArt="false" anchor="ctr" anchorCtr="false" forceAA="false" compatLnSpc="true">
+                        <a:noAutofit/>
+                      </wps:bodyPr>
+                    </wps:wsp>
+                  </a:graphicData>
+                </a:graphic>
+              </wp:anchor>
+            </w:drawing>
+          </mc:Choice>
+          <mc:Fallback>
+            <w:pict>
+              <v:shape id="_x0000_s1026" o:spid="_x0000_s1026" o:spt="176" type="#_x0000_t176" style="position:absolute;left:0pt;margin-left:447.55pt;margin-top:-19.4pt;height:19.5pt;width:54.95pt;z-index:349051904;v-text-anchor:middle;mso-width-relative:page;mso-height-relative:page;" fillcolor="#FFE699 [1303]" filled="t" stroked="t" coordsize="21600,21600" o:gfxdata="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">
+                <v:fill on="t" focussize="0,0"/>
+                <v:stroke weight="1pt" color="#BC8C00 [3207]" miterlimit="8" joinstyle="miter"/>
+                <v:imagedata o:title=""/>
+                <o:lock v:ext="edit" aspectratio="f"/>
+                <v:textbox>
+                  <w:txbxContent>
+                    <w:p>
+                      <w:pPr>
+                        <w:jc w:val="center"/>
+                        <w:rPr>
+                          <w:rFonts w:hint="default"/>
+                          <w:b/>
+                          <w:bCs/>
+                          <w:color w:val="000000" w:themeColor="text1"/>
+                          <w:sz w:val="16"/>
+                          <w:szCs w:val="16"/>
+                          <w:lang w:val="en"/>
+                          <w14:textFill>
+                            <w14:solidFill>
+                              <w14:schemeClr w14:val="tx1"/>
+                            </w14:solidFill>
+                          </w14:textFill>
+                        </w:rPr>
+                      </w:pPr>
+                      <w:r>
+                        <w:rPr>
+                          <w:rFonts w:hint="default"/>
+                          <w:b/>
+                          <w:bCs/>
+                          <w:color w:val="000000" w:themeColor="text1"/>
+                          <w:sz w:val="16"/>
+                          <w:szCs w:val="16"/>
+                          <w:lang w:val="en"/>
+                          <w14:textFill>
+                            <w14:solidFill>
+                              <w14:schemeClr w14:val="tx1"/>
+                            </w14:solidFill>
+                          </w14:textFill>
+                        </w:rPr>
+                        <w:t>zuul-gate</w:t>
+                      </w:r>
+                    </w:p>
+                  </w:txbxContent>
+                </v:textbox>
+              </v:shape>
+            </w:pict>
+          </mc:Fallback>
+        </mc:AlternateContent>
+      </w:r>
+      <w:r>
+        <w:rPr>
+          <w:sz w:val="20"/>
+        </w:rPr>
+        <mc:AlternateContent>
+          <mc:Choice Requires="wps">
+            <w:drawing>
+              <wp:anchor distT="0" distB="0" distL="114300" distR="114300" simplePos="0" relativeHeight="284122112" behindDoc="0" locked="0" layoutInCell="1" allowOverlap="1">
+                <wp:simplePos x="0" y="0"/>
+                <wp:positionH relativeFrom="column">
+                  <wp:posOffset>1319530</wp:posOffset>
+                </wp:positionH>
+                <wp:positionV relativeFrom="paragraph">
+                  <wp:posOffset>-227965</wp:posOffset>
+                </wp:positionV>
+                <wp:extent cx="666750" cy="247650"/>
+                <wp:effectExtent l="6350" t="6350" r="12700" b="12700"/>
+                <wp:wrapNone/>
+                <wp:docPr id="42" name="Flowchart: Alternate Process 42"/>
+                <wp:cNvGraphicFramePr/>
+                <a:graphic xmlns:a="http://schemas.openxmlformats.org/drawingml/2006/main">
+                  <a:graphicData uri="http://schemas.microsoft.com/office/word/2010/wordprocessingShape">
+                    <wps:wsp>
+                      <wps:cNvSpPr/>
+                      <wps:spPr>
+                        <a:xfrm>
+                          <a:off x="0" y="0"/>
+                          <a:ext cx="666750" cy="247650"/>
+                        </a:xfrm>
+                        <a:prstGeom prst="flowChartAlternateProcess">
+                          <a:avLst/>
+                        </a:prstGeom>
+                        <a:solidFill>
+                          <a:schemeClr val="accent4">
+                            <a:lumMod val="40000"/>
+                            <a:lumOff val="60000"/>
+                          </a:schemeClr>
+                        </a:solidFill>
+                      </wps:spPr>
+                      <wps:style>
+                        <a:lnRef idx="2">
+                          <a:schemeClr val="accent4">
+                            <a:shade val="50000"/>
+                          </a:schemeClr>
+                        </a:lnRef>
+                        <a:fillRef idx="1">
+                          <a:schemeClr val="accent4"/>
+                        </a:fillRef>
+                        <a:effectRef idx="0">
+                          <a:schemeClr val="accent4"/>
+                        </a:effectRef>
+                        <a:fontRef idx="minor">
+                          <a:schemeClr val="lt1"/>
+                        </a:fontRef>
+                      </wps:style>
+                      <wps:txbx>
+                        <w:txbxContent>
+                          <w:p>
+                            <w:pPr>
+                              <w:jc w:val="center"/>
+                              <w:rPr>
+                                <w:rFonts w:hint="default"/>
+                                <w:b/>
+                                <w:bCs/>
+                                <w:color w:val="000000" w:themeColor="text1"/>
+                                <w:sz w:val="16"/>
+                                <w:szCs w:val="16"/>
+                                <w:lang w:val="en"/>
+                                <w14:textFill>
+                                  <w14:solidFill>
+                                    <w14:schemeClr w14:val="tx1"/>
+                                  </w14:solidFill>
+                                </w14:textFill>
+                              </w:rPr>
+                            </w:pPr>
+                            <w:r>
+                              <w:rPr>
+                                <w:rFonts w:hint="default"/>
+                                <w:b/>
+                                <w:bCs/>
+                                <w:color w:val="000000" w:themeColor="text1"/>
+                                <w:sz w:val="16"/>
+                                <w:szCs w:val="16"/>
+                                <w:lang w:val="en"/>
+                                <w14:textFill>
+                                  <w14:solidFill>
+                                    <w14:schemeClr w14:val="tx1"/>
+                                  </w14:solidFill>
+                                </w14:textFill>
+                              </w:rPr>
+                              <w:t>eca-ers</w:t>
+                            </w:r>
+                          </w:p>
+                        </w:txbxContent>
+                      </wps:txbx>
+                      <wps:bodyPr rot="0" spcFirstLastPara="0" vertOverflow="overflow" horzOverflow="overflow" vert="horz" wrap="square" lIns="91440" tIns="45720" rIns="91440" bIns="45720" numCol="1" spcCol="0" rtlCol="0" fromWordArt="false" anchor="ctr" anchorCtr="false" forceAA="false" compatLnSpc="true">
+                        <a:noAutofit/>
+                      </wps:bodyPr>
+                    </wps:wsp>
+                  </a:graphicData>
+                </a:graphic>
+              </wp:anchor>
+            </w:drawing>
+          </mc:Choice>
+          <mc:Fallback>
+            <w:pict>
+              <v:shape id="_x0000_s1026" o:spid="_x0000_s1026" o:spt="176" type="#_x0000_t176" style="position:absolute;left:0pt;margin-left:103.9pt;margin-top:-17.95pt;height:19.5pt;width:52.5pt;z-index:284122112;v-text-anchor:middle;mso-width-relative:page;mso-height-relative:page;" fillcolor="#FFE699 [1303]" filled="t" stroked="t" coordsize="21600,21600" o:gfxdata="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">
+                <v:fill on="t" focussize="0,0"/>
+                <v:stroke weight="1pt" color="#BC8C00 [3207]" miterlimit="8" joinstyle="miter"/>
+                <v:imagedata o:title=""/>
+                <o:lock v:ext="edit" aspectratio="f"/>
+                <v:textbox>
+                  <w:txbxContent>
+                    <w:p>
+                      <w:pPr>
+                        <w:jc w:val="center"/>
+                        <w:rPr>
+                          <w:rFonts w:hint="default"/>
+                          <w:b/>
+                          <w:bCs/>
+                          <w:color w:val="000000" w:themeColor="text1"/>
+                          <w:sz w:val="16"/>
+                          <w:szCs w:val="16"/>
+                          <w:lang w:val="en"/>
+                          <w14:textFill>
+                            <w14:solidFill>
+                              <w14:schemeClr w14:val="tx1"/>
+                            </w14:solidFill>
+                          </w14:textFill>
+                        </w:rPr>
+                      </w:pPr>
+                      <w:r>
+                        <w:rPr>
+                          <w:rFonts w:hint="default"/>
+                          <w:b/>
+                          <w:bCs/>
+                          <w:color w:val="000000" w:themeColor="text1"/>
+                          <w:sz w:val="16"/>
+                          <w:szCs w:val="16"/>
+                          <w:lang w:val="en"/>
+                          <w14:textFill>
+                            <w14:solidFill>
+                              <w14:schemeClr w14:val="tx1"/>
+                            </w14:solidFill>
+                          </w14:textFill>
+                        </w:rPr>
+                        <w:t>eca-ers</w:t>
+                      </w:r>
+                    </w:p>
+                  </w:txbxContent>
+                </v:textbox>
+              </v:shape>
+            </w:pict>
+          </mc:Fallback>
+        </mc:AlternateContent>
+      </w:r>
+      <w:r>
+        <w:rPr>
+          <w:sz w:val="20"/>
+        </w:rPr>
+        <mc:AlternateContent>
+          <mc:Choice Requires="wps">
+            <w:drawing>
               <wp:anchor distT="0" distB="0" distL="114300" distR="114300" simplePos="0" relativeHeight="836385792" behindDoc="0" locked="0" layoutInCell="1" allowOverlap="1">
                 <wp:simplePos x="0" y="0"/>
                 <wp:positionH relativeFrom="column">
-                  <wp:posOffset>2447925</wp:posOffset>
+                  <wp:posOffset>2639060</wp:posOffset>
                 </wp:positionH>
                 <wp:positionV relativeFrom="paragraph">
                   <wp:posOffset>508635</wp:posOffset>
@@ -28,9 +964,7 @@
                 <a:graphic xmlns:a="http://schemas.openxmlformats.org/drawingml/2006/main">
                   <a:graphicData uri="http://schemas.microsoft.com/office/word/2010/wordprocessingShape">
                     <wps:wsp>
-                      <wps:cNvCnPr>
-                        <a:endCxn id="43" idx="2"/>
-                      </wps:cNvCnPr>
+                      <wps:cNvCnPr/>
                       <wps:spPr>
                         <a:xfrm rot="16200000" flipV="true">
                           <a:off x="3362325" y="1651635"/>
@@ -69,7 +1003,7 @@
           </mc:Choice>
           <mc:Fallback>
             <w:pict>
-              <v:shape id="_x0000_s1026" o:spid="_x0000_s1026" o:spt="34" type="#_x0000_t34" style="position:absolute;left:0pt;flip:y;margin-left:192.75pt;margin-top:40.05pt;height:0.35pt;width:77.25pt;rotation:5898240f;z-index:836385792;mso-width-relative:page;mso-height-relative:page;" filled="f" stroked="t" coordsize="21600,21600" o:gfxdata="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" adj="21278">
+              <v:shape id="_x0000_s1026" o:spid="_x0000_s1026" o:spt="34" type="#_x0000_t34" style="position:absolute;left:0pt;flip:y;margin-left:207.8pt;margin-top:40.05pt;height:0.35pt;width:77.25pt;rotation:5898240f;z-index:836385792;mso-width-relative:page;mso-height-relative:page;" filled="f" stroked="t" coordsize="21600,21600" o:gfxdata="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" adj="21278">
                 <v:fill on="f" focussize="0,0"/>
                 <v:stroke weight="0.5pt" color="#ED7D31 [3205]" miterlimit="8" joinstyle="miter" startarrow="block" endarrow="block"/>
                 <v:imagedata o:title=""/>
@@ -398,7 +1332,7 @@
           </mc:Choice>
           <mc:Fallback>
             <w:pict>
-              <v:shape id="_x0000_s1026" o:spid="_x0000_s1026" o:spt="202" type="#_x0000_t202" style="position:absolute;left:0pt;margin-left:152.7pt;margin-top:127.85pt;height:33.7pt;width:92.1pt;mso-wrap-distance-bottom:0pt;mso-wrap-distance-top:0pt;z-index:252009472;mso-width-relative:page;mso-height-relative:page;" filled="f" stroked="f" coordsize="21600,21600" o:gfxdata="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">
+              <v:shape id="_x0000_s1026" o:spid="_x0000_s1026" o:spt="202" type="#_x0000_t202" style="position:absolute;left:0pt;margin-left:152.7pt;margin-top:127.85pt;height:33.7pt;width:92.1pt;mso-wrap-distance-bottom:0pt;mso-wrap-distance-top:0pt;z-index:252009472;mso-width-relative:page;mso-height-relative:page;" filled="f" stroked="f" coordsize="21600,21600" o:gfxdata="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">
                 <v:fill on="f" focussize="0,0"/>
                 <v:stroke on="f" weight="0.5pt"/>
                 <v:imagedata o:title=""/>
@@ -511,7 +1445,7 @@
           </mc:Choice>
           <mc:Fallback>
             <w:pict>
-              <v:shape id="_x0000_s1026" o:spid="_x0000_s1026" o:spt="176" type="#_x0000_t176" style="position:absolute;left:0pt;margin-left:19.35pt;margin-top:120.5pt;height:253.2pt;width:361.65pt;z-index:251656192;v-text-anchor:middle;mso-width-relative:page;mso-height-relative:page;" fillcolor="#FFFFFF [3212]" filled="t" stroked="t" coordsize="21600,21600" o:gfxdata="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">
+              <v:shape id="_x0000_s1026" o:spid="_x0000_s1026" o:spt="176" type="#_x0000_t176" style="position:absolute;left:0pt;margin-left:19.35pt;margin-top:120.5pt;height:253.2pt;width:361.65pt;z-index:251656192;v-text-anchor:middle;mso-width-relative:page;mso-height-relative:page;" fillcolor="#FFFFFF [3212]" filled="t" stroked="t" coordsize="21600,21600" o:gfxdata="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">
                 <v:fill on="t" focussize="0,0"/>
                 <v:stroke weight="2.25pt" color="#C00000 [3204]" miterlimit="8" joinstyle="miter" dashstyle="1 1"/>
                 <v:imagedata o:title=""/>
@@ -607,7 +1541,7 @@
           </mc:Choice>
           <mc:Fallback>
             <w:pict>
-              <v:shape id="_x0000_s1026" o:spid="_x0000_s1026" o:spt="202" type="#_x0000_t202" style="position:absolute;left:0pt;margin-left:241.95pt;margin-top:184.1pt;height:15.75pt;width:114.2pt;mso-wrap-distance-bottom:0pt;mso-wrap-distance-top:0pt;z-index:253242368;mso-width-relative:page;mso-height-relative:page;" filled="f" stroked="f" coordsize="21600,21600" o:gfxdata="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">
+              <v:shape id="_x0000_s1026" o:spid="_x0000_s1026" o:spt="202" type="#_x0000_t202" style="position:absolute;left:0pt;margin-left:241.95pt;margin-top:184.1pt;height:15.75pt;width:114.2pt;mso-wrap-distance-bottom:0pt;mso-wrap-distance-top:0pt;z-index:253242368;mso-width-relative:page;mso-height-relative:page;" filled="f" stroked="f" coordsize="21600,21600" o:gfxdata="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">
                 <v:fill on="f" focussize="0,0"/>
                 <v:stroke on="f" weight="0.5pt"/>
                 <v:imagedata o:title=""/>
@@ -737,7 +1671,7 @@
           </mc:Choice>
           <mc:Fallback>
             <w:pict>
-              <v:shape id="_x0000_s1026" o:spid="_x0000_s1026" o:spt="109" type="#_x0000_t109" style="position:absolute;left:0pt;margin-left:238.45pt;margin-top:135.7pt;height:44.2pt;width:120.85pt;z-index:251660288;v-text-anchor:middle;mso-width-relative:page;mso-height-relative:page;" fillcolor="#FFC000 [3207]" filled="t" stroked="t" coordsize="21600,21600" o:gfxdata="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">
+              <v:shape id="_x0000_s1026" o:spid="_x0000_s1026" o:spt="109" type="#_x0000_t109" style="position:absolute;left:0pt;margin-left:238.45pt;margin-top:135.7pt;height:44.2pt;width:120.85pt;z-index:251660288;v-text-anchor:middle;mso-width-relative:page;mso-height-relative:page;" fillcolor="#FFC000 [3207]" filled="t" stroked="t" coordsize="21600,21600" o:gfxdata="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">
                 <v:fill on="t" focussize="0,0"/>
                 <v:stroke weight="2.25pt" color="#000000 [3213]" miterlimit="8" joinstyle="miter"/>
                 <v:imagedata o:title=""/>
@@ -859,7 +1793,7 @@
           </mc:Choice>
           <mc:Fallback>
             <w:pict>
-              <v:shape id="_x0000_s1026" o:spid="_x0000_s1026" o:spt="109" type="#_x0000_t109" style="position:absolute;left:0pt;margin-left:180.6pt;margin-top:79.6pt;height:22.5pt;width:76.5pt;z-index:543842304;v-text-anchor:middle;mso-width-relative:page;mso-height-relative:page;" fillcolor="#ED7D31 [3205]" filled="t" stroked="t" coordsize="21600,21600" o:gfxdata="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">
+              <v:shape id="_x0000_s1026" o:spid="_x0000_s1026" o:spt="109" type="#_x0000_t109" style="position:absolute;left:0pt;margin-left:180.6pt;margin-top:79.6pt;height:22.5pt;width:76.5pt;z-index:543842304;v-text-anchor:middle;mso-width-relative:page;mso-height-relative:page;" fillcolor="#ED7D31 [3205]" filled="t" stroked="t" coordsize="21600,21600" o:gfxdata="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">
                 <v:fill on="t" focussize="0,0"/>
                 <v:stroke weight="1pt" color="#AE5A21 [3205]" miterlimit="8" joinstyle="miter"/>
                 <v:imagedata o:title=""/>
@@ -979,7 +1913,7 @@
           </mc:Choice>
           <mc:Fallback>
             <w:pict>
-              <v:shape id="_x0000_s1026" o:spid="_x0000_s1026" o:spt="202" type="#_x0000_t202" style="position:absolute;left:0pt;margin-left:101.7pt;margin-top:76.1pt;height:15.7pt;width:77.1pt;mso-wrap-distance-bottom:0pt;mso-wrap-distance-top:0pt;z-index:544019456;mso-width-relative:page;mso-height-relative:page;" filled="f" stroked="f" coordsize="21600,21600" o:gfxdata="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">
+              <v:shape id="_x0000_s1026" o:spid="_x0000_s1026" o:spt="202" type="#_x0000_t202" style="position:absolute;left:0pt;margin-left:101.7pt;margin-top:76.1pt;height:15.7pt;width:77.1pt;mso-wrap-distance-bottom:0pt;mso-wrap-distance-top:0pt;z-index:544019456;mso-width-relative:page;mso-height-relative:page;" filled="f" stroked="f" coordsize="21600,21600" o:gfxdata="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">
                 <v:fill on="f" focussize="0,0"/>
                 <v:stroke on="f" weight="0.5pt"/>
                 <v:imagedata o:title=""/>
@@ -1701,7 +2635,7 @@
           </mc:Choice>
           <mc:Fallback>
             <w:pict>
-              <v:shape id="_x0000_s1026" o:spid="_x0000_s1026" o:spt="202" type="#_x0000_t202" style="position:absolute;left:0pt;margin-left:487.95pt;margin-top:393.3pt;height:24.05pt;width:165.2pt;mso-wrap-distance-bottom:0pt;mso-wrap-distance-top:0pt;z-index:267712512;mso-width-relative:page;mso-height-relative:page;" filled="f" stroked="f" coordsize="21600,21600" o:gfxdata="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">
+              <v:shape id="_x0000_s1026" o:spid="_x0000_s1026" o:spt="202" type="#_x0000_t202" style="position:absolute;left:0pt;margin-left:487.95pt;margin-top:393.3pt;height:24.05pt;width:165.2pt;mso-wrap-distance-bottom:0pt;mso-wrap-distance-top:0pt;z-index:267712512;mso-width-relative:page;mso-height-relative:page;" filled="f" stroked="f" coordsize="21600,21600" o:gfxdata="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">
                 <v:fill on="f" focussize="0,0"/>
                 <v:stroke on="f" weight="0.5pt"/>
                 <v:imagedata o:title=""/>
@@ -2059,18 +2993,18 @@
         <mc:AlternateContent>
           <mc:Choice Requires="wps">
             <w:drawing>
-              <wp:anchor distT="0" distB="0" distL="114300" distR="114300" simplePos="0" relativeHeight="349051904" behindDoc="0" locked="0" layoutInCell="1" allowOverlap="1">
+              <wp:anchor distT="0" distB="0" distL="114300" distR="114300" simplePos="0" relativeHeight="267889664" behindDoc="0" locked="0" layoutInCell="1" allowOverlap="1">
                 <wp:simplePos x="0" y="0"/>
                 <wp:positionH relativeFrom="column">
-                  <wp:posOffset>5494020</wp:posOffset>
+                  <wp:posOffset>560070</wp:posOffset>
                 </wp:positionH>
                 <wp:positionV relativeFrom="paragraph">
-                  <wp:posOffset>-246380</wp:posOffset>
+                  <wp:posOffset>-227330</wp:posOffset>
                 </wp:positionV>
-                <wp:extent cx="848360" cy="247650"/>
-                <wp:effectExtent l="6350" t="6350" r="21590" b="12700"/>
+                <wp:extent cx="680720" cy="247650"/>
+                <wp:effectExtent l="6350" t="6350" r="17780" b="12700"/>
                 <wp:wrapNone/>
-                <wp:docPr id="46" name="Flowchart: Alternate Process 46"/>
+                <wp:docPr id="29" name="Flowchart: Alternate Process 29"/>
                 <wp:cNvGraphicFramePr/>
                 <a:graphic xmlns:a="http://schemas.openxmlformats.org/drawingml/2006/main">
                   <a:graphicData uri="http://schemas.microsoft.com/office/word/2010/wordprocessingShape">
@@ -2078,8 +3012,8 @@
                       <wps:cNvSpPr/>
                       <wps:spPr>
                         <a:xfrm>
-                          <a:off x="0" y="0"/>
-                          <a:ext cx="848360" cy="247650"/>
+                          <a:off x="1722120" y="972820"/>
+                          <a:ext cx="680720" cy="247650"/>
                         </a:xfrm>
                         <a:prstGeom prst="flowChartAlternateProcess">
                           <a:avLst/>
@@ -2142,786 +3076,6 @@
                                   </w14:solidFill>
                                 </w14:textFill>
                               </w:rPr>
-                              <w:t>zuul-gate</w:t>
-                            </w:r>
-                          </w:p>
-                        </w:txbxContent>
-                      </wps:txbx>
-                      <wps:bodyPr rot="0" spcFirstLastPara="0" vertOverflow="overflow" horzOverflow="overflow" vert="horz" wrap="square" lIns="91440" tIns="45720" rIns="91440" bIns="45720" numCol="1" spcCol="0" rtlCol="0" fromWordArt="false" anchor="ctr" anchorCtr="false" forceAA="false" compatLnSpc="true">
-                        <a:noAutofit/>
-                      </wps:bodyPr>
-                    </wps:wsp>
-                  </a:graphicData>
-                </a:graphic>
-              </wp:anchor>
-            </w:drawing>
-          </mc:Choice>
-          <mc:Fallback>
-            <w:pict>
-              <v:shape id="_x0000_s1026" o:spid="_x0000_s1026" o:spt="176" type="#_x0000_t176" style="position:absolute;left:0pt;margin-left:432.6pt;margin-top:-19.4pt;height:19.5pt;width:66.8pt;z-index:349051904;v-text-anchor:middle;mso-width-relative:page;mso-height-relative:page;" fillcolor="#FFE699 [1303]" filled="t" stroked="t" coordsize="21600,21600" o:gfxdata="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">
-                <v:fill on="t" focussize="0,0"/>
-                <v:stroke weight="1pt" color="#BC8C00 [3207]" miterlimit="8" joinstyle="miter"/>
-                <v:imagedata o:title=""/>
-                <o:lock v:ext="edit" aspectratio="f"/>
-                <v:textbox>
-                  <w:txbxContent>
-                    <w:p>
-                      <w:pPr>
-                        <w:jc w:val="center"/>
-                        <w:rPr>
-                          <w:rFonts w:hint="default"/>
-                          <w:b/>
-                          <w:bCs/>
-                          <w:color w:val="000000" w:themeColor="text1"/>
-                          <w:sz w:val="16"/>
-                          <w:szCs w:val="16"/>
-                          <w:lang w:val="en"/>
-                          <w14:textFill>
-                            <w14:solidFill>
-                              <w14:schemeClr w14:val="tx1"/>
-                            </w14:solidFill>
-                          </w14:textFill>
-                        </w:rPr>
-                      </w:pPr>
-                      <w:r>
-                        <w:rPr>
-                          <w:rFonts w:hint="default"/>
-                          <w:b/>
-                          <w:bCs/>
-                          <w:color w:val="000000" w:themeColor="text1"/>
-                          <w:sz w:val="16"/>
-                          <w:szCs w:val="16"/>
-                          <w:lang w:val="en"/>
-                          <w14:textFill>
-                            <w14:solidFill>
-                              <w14:schemeClr w14:val="tx1"/>
-                            </w14:solidFill>
-                          </w14:textFill>
-                        </w:rPr>
-                        <w:t>zuul-gate</w:t>
-                      </w:r>
-                    </w:p>
-                  </w:txbxContent>
-                </v:textbox>
-              </v:shape>
-            </w:pict>
-          </mc:Fallback>
-        </mc:AlternateContent>
-      </w:r>
-      <w:r>
-        <w:rPr>
-          <w:sz w:val="20"/>
-        </w:rPr>
-        <mc:AlternateContent>
-          <mc:Choice Requires="wps">
-            <w:drawing>
-              <wp:anchor distT="0" distB="0" distL="114300" distR="114300" simplePos="0" relativeHeight="332819456" behindDoc="0" locked="0" layoutInCell="1" allowOverlap="1">
-                <wp:simplePos x="0" y="0"/>
-                <wp:positionH relativeFrom="column">
-                  <wp:posOffset>4389120</wp:posOffset>
-                </wp:positionH>
-                <wp:positionV relativeFrom="paragraph">
-                  <wp:posOffset>-236855</wp:posOffset>
-                </wp:positionV>
-                <wp:extent cx="989965" cy="247650"/>
-                <wp:effectExtent l="6350" t="6350" r="13335" b="12700"/>
-                <wp:wrapNone/>
-                <wp:docPr id="45" name="Flowchart: Alternate Process 45"/>
-                <wp:cNvGraphicFramePr/>
-                <a:graphic xmlns:a="http://schemas.openxmlformats.org/drawingml/2006/main">
-                  <a:graphicData uri="http://schemas.microsoft.com/office/word/2010/wordprocessingShape">
-                    <wps:wsp>
-                      <wps:cNvSpPr/>
-                      <wps:spPr>
-                        <a:xfrm>
-                          <a:off x="0" y="0"/>
-                          <a:ext cx="989965" cy="247650"/>
-                        </a:xfrm>
-                        <a:prstGeom prst="flowChartAlternateProcess">
-                          <a:avLst/>
-                        </a:prstGeom>
-                        <a:solidFill>
-                          <a:schemeClr val="accent4">
-                            <a:lumMod val="40000"/>
-                            <a:lumOff val="60000"/>
-                          </a:schemeClr>
-                        </a:solidFill>
-                      </wps:spPr>
-                      <wps:style>
-                        <a:lnRef idx="2">
-                          <a:schemeClr val="accent4">
-                            <a:shade val="50000"/>
-                          </a:schemeClr>
-                        </a:lnRef>
-                        <a:fillRef idx="1">
-                          <a:schemeClr val="accent4"/>
-                        </a:fillRef>
-                        <a:effectRef idx="0">
-                          <a:schemeClr val="accent4"/>
-                        </a:effectRef>
-                        <a:fontRef idx="minor">
-                          <a:schemeClr val="lt1"/>
-                        </a:fontRef>
-                      </wps:style>
-                      <wps:txbx>
-                        <w:txbxContent>
-                          <w:p>
-                            <w:pPr>
-                              <w:jc w:val="center"/>
-                              <w:rPr>
-                                <w:rFonts w:hint="default"/>
-                                <w:b/>
-                                <w:bCs/>
-                                <w:color w:val="000000" w:themeColor="text1"/>
-                                <w:sz w:val="16"/>
-                                <w:szCs w:val="16"/>
-                                <w:lang w:val="en"/>
-                                <w14:textFill>
-                                  <w14:solidFill>
-                                    <w14:schemeClr w14:val="tx1"/>
-                                  </w14:solidFill>
-                                </w14:textFill>
-                              </w:rPr>
-                            </w:pPr>
-                            <w:r>
-                              <w:rPr>
-                                <w:rFonts w:hint="default"/>
-                                <w:b/>
-                                <w:bCs/>
-                                <w:color w:val="000000" w:themeColor="text1"/>
-                                <w:sz w:val="16"/>
-                                <w:szCs w:val="16"/>
-                                <w:lang w:val="en"/>
-                                <w14:textFill>
-                                  <w14:solidFill>
-                                    <w14:schemeClr w14:val="tx1"/>
-                                  </w14:solidFill>
-                                </w14:textFill>
-                              </w:rPr>
-                              <w:t>eca-data-storage</w:t>
-                            </w:r>
-                          </w:p>
-                        </w:txbxContent>
-                      </wps:txbx>
-                      <wps:bodyPr rot="0" spcFirstLastPara="0" vertOverflow="overflow" horzOverflow="overflow" vert="horz" wrap="square" lIns="91440" tIns="45720" rIns="91440" bIns="45720" numCol="1" spcCol="0" rtlCol="0" fromWordArt="false" anchor="ctr" anchorCtr="false" forceAA="false" compatLnSpc="true">
-                        <a:noAutofit/>
-                      </wps:bodyPr>
-                    </wps:wsp>
-                  </a:graphicData>
-                </a:graphic>
-              </wp:anchor>
-            </w:drawing>
-          </mc:Choice>
-          <mc:Fallback>
-            <w:pict>
-              <v:shape id="_x0000_s1026" o:spid="_x0000_s1026" o:spt="176" type="#_x0000_t176" style="position:absolute;left:0pt;margin-left:345.6pt;margin-top:-18.65pt;height:19.5pt;width:77.95pt;z-index:332819456;v-text-anchor:middle;mso-width-relative:page;mso-height-relative:page;" fillcolor="#FFE699 [1303]" filled="t" stroked="t" coordsize="21600,21600" o:gfxdata="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">
-                <v:fill on="t" focussize="0,0"/>
-                <v:stroke weight="1pt" color="#BC8C00 [3207]" miterlimit="8" joinstyle="miter"/>
-                <v:imagedata o:title=""/>
-                <o:lock v:ext="edit" aspectratio="f"/>
-                <v:textbox>
-                  <w:txbxContent>
-                    <w:p>
-                      <w:pPr>
-                        <w:jc w:val="center"/>
-                        <w:rPr>
-                          <w:rFonts w:hint="default"/>
-                          <w:b/>
-                          <w:bCs/>
-                          <w:color w:val="000000" w:themeColor="text1"/>
-                          <w:sz w:val="16"/>
-                          <w:szCs w:val="16"/>
-                          <w:lang w:val="en"/>
-                          <w14:textFill>
-                            <w14:solidFill>
-                              <w14:schemeClr w14:val="tx1"/>
-                            </w14:solidFill>
-                          </w14:textFill>
-                        </w:rPr>
-                      </w:pPr>
-                      <w:r>
-                        <w:rPr>
-                          <w:rFonts w:hint="default"/>
-                          <w:b/>
-                          <w:bCs/>
-                          <w:color w:val="000000" w:themeColor="text1"/>
-                          <w:sz w:val="16"/>
-                          <w:szCs w:val="16"/>
-                          <w:lang w:val="en"/>
-                          <w14:textFill>
-                            <w14:solidFill>
-                              <w14:schemeClr w14:val="tx1"/>
-                            </w14:solidFill>
-                          </w14:textFill>
-                        </w:rPr>
-                        <w:t>eca-data-storage</w:t>
-                      </w:r>
-                    </w:p>
-                  </w:txbxContent>
-                </v:textbox>
-              </v:shape>
-            </w:pict>
-          </mc:Fallback>
-        </mc:AlternateContent>
-      </w:r>
-      <w:r>
-        <w:rPr>
-          <w:sz w:val="20"/>
-        </w:rPr>
-        <mc:AlternateContent>
-          <mc:Choice Requires="wps">
-            <w:drawing>
-              <wp:anchor distT="0" distB="0" distL="114300" distR="114300" simplePos="0" relativeHeight="316587008" behindDoc="0" locked="0" layoutInCell="1" allowOverlap="1">
-                <wp:simplePos x="0" y="0"/>
-                <wp:positionH relativeFrom="column">
-                  <wp:posOffset>3484245</wp:posOffset>
-                </wp:positionH>
-                <wp:positionV relativeFrom="paragraph">
-                  <wp:posOffset>-227330</wp:posOffset>
-                </wp:positionV>
-                <wp:extent cx="819150" cy="247650"/>
-                <wp:effectExtent l="6350" t="6350" r="12700" b="12700"/>
-                <wp:wrapNone/>
-                <wp:docPr id="44" name="Flowchart: Alternate Process 44"/>
-                <wp:cNvGraphicFramePr/>
-                <a:graphic xmlns:a="http://schemas.openxmlformats.org/drawingml/2006/main">
-                  <a:graphicData uri="http://schemas.microsoft.com/office/word/2010/wordprocessingShape">
-                    <wps:wsp>
-                      <wps:cNvSpPr/>
-                      <wps:spPr>
-                        <a:xfrm>
-                          <a:off x="0" y="0"/>
-                          <a:ext cx="819150" cy="247650"/>
-                        </a:xfrm>
-                        <a:prstGeom prst="flowChartAlternateProcess">
-                          <a:avLst/>
-                        </a:prstGeom>
-                        <a:solidFill>
-                          <a:schemeClr val="accent4">
-                            <a:lumMod val="40000"/>
-                            <a:lumOff val="60000"/>
-                          </a:schemeClr>
-                        </a:solidFill>
-                      </wps:spPr>
-                      <wps:style>
-                        <a:lnRef idx="2">
-                          <a:schemeClr val="accent4">
-                            <a:shade val="50000"/>
-                          </a:schemeClr>
-                        </a:lnRef>
-                        <a:fillRef idx="1">
-                          <a:schemeClr val="accent4"/>
-                        </a:fillRef>
-                        <a:effectRef idx="0">
-                          <a:schemeClr val="accent4"/>
-                        </a:effectRef>
-                        <a:fontRef idx="minor">
-                          <a:schemeClr val="lt1"/>
-                        </a:fontRef>
-                      </wps:style>
-                      <wps:txbx>
-                        <w:txbxContent>
-                          <w:p>
-                            <w:pPr>
-                              <w:jc w:val="center"/>
-                              <w:rPr>
-                                <w:rFonts w:hint="default"/>
-                                <w:b/>
-                                <w:bCs/>
-                                <w:color w:val="000000" w:themeColor="text1"/>
-                                <w:sz w:val="16"/>
-                                <w:szCs w:val="16"/>
-                                <w:lang w:val="en"/>
-                                <w14:textFill>
-                                  <w14:solidFill>
-                                    <w14:schemeClr w14:val="tx1"/>
-                                  </w14:solidFill>
-                                </w14:textFill>
-                              </w:rPr>
-                            </w:pPr>
-                            <w:r>
-                              <w:rPr>
-                                <w:rFonts w:hint="default"/>
-                                <w:b/>
-                                <w:bCs/>
-                                <w:color w:val="000000" w:themeColor="text1"/>
-                                <w:sz w:val="16"/>
-                                <w:szCs w:val="16"/>
-                                <w:lang w:val="en"/>
-                                <w14:textFill>
-                                  <w14:solidFill>
-                                    <w14:schemeClr w14:val="tx1"/>
-                                  </w14:solidFill>
-                                </w14:textFill>
-                              </w:rPr>
-                              <w:t>eca-mail</w:t>
-                            </w:r>
-                          </w:p>
-                        </w:txbxContent>
-                      </wps:txbx>
-                      <wps:bodyPr rot="0" spcFirstLastPara="0" vertOverflow="overflow" horzOverflow="overflow" vert="horz" wrap="square" lIns="91440" tIns="45720" rIns="91440" bIns="45720" numCol="1" spcCol="0" rtlCol="0" fromWordArt="false" anchor="ctr" anchorCtr="false" forceAA="false" compatLnSpc="true">
-                        <a:noAutofit/>
-                      </wps:bodyPr>
-                    </wps:wsp>
-                  </a:graphicData>
-                </a:graphic>
-              </wp:anchor>
-            </w:drawing>
-          </mc:Choice>
-          <mc:Fallback>
-            <w:pict>
-              <v:shape id="_x0000_s1026" o:spid="_x0000_s1026" o:spt="176" type="#_x0000_t176" style="position:absolute;left:0pt;margin-left:274.35pt;margin-top:-17.9pt;height:19.5pt;width:64.5pt;z-index:316587008;v-text-anchor:middle;mso-width-relative:page;mso-height-relative:page;" fillcolor="#FFE699 [1303]" filled="t" stroked="t" coordsize="21600,21600" o:gfxdata="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">
-                <v:fill on="t" focussize="0,0"/>
-                <v:stroke weight="1pt" color="#BC8C00 [3207]" miterlimit="8" joinstyle="miter"/>
-                <v:imagedata o:title=""/>
-                <o:lock v:ext="edit" aspectratio="f"/>
-                <v:textbox>
-                  <w:txbxContent>
-                    <w:p>
-                      <w:pPr>
-                        <w:jc w:val="center"/>
-                        <w:rPr>
-                          <w:rFonts w:hint="default"/>
-                          <w:b/>
-                          <w:bCs/>
-                          <w:color w:val="000000" w:themeColor="text1"/>
-                          <w:sz w:val="16"/>
-                          <w:szCs w:val="16"/>
-                          <w:lang w:val="en"/>
-                          <w14:textFill>
-                            <w14:solidFill>
-                              <w14:schemeClr w14:val="tx1"/>
-                            </w14:solidFill>
-                          </w14:textFill>
-                        </w:rPr>
-                      </w:pPr>
-                      <w:r>
-                        <w:rPr>
-                          <w:rFonts w:hint="default"/>
-                          <w:b/>
-                          <w:bCs/>
-                          <w:color w:val="000000" w:themeColor="text1"/>
-                          <w:sz w:val="16"/>
-                          <w:szCs w:val="16"/>
-                          <w:lang w:val="en"/>
-                          <w14:textFill>
-                            <w14:solidFill>
-                              <w14:schemeClr w14:val="tx1"/>
-                            </w14:solidFill>
-                          </w14:textFill>
-                        </w:rPr>
-                        <w:t>eca-mail</w:t>
-                      </w:r>
-                    </w:p>
-                  </w:txbxContent>
-                </v:textbox>
-              </v:shape>
-            </w:pict>
-          </mc:Fallback>
-        </mc:AlternateContent>
-      </w:r>
-      <w:r>
-        <w:rPr>
-          <w:sz w:val="20"/>
-        </w:rPr>
-        <mc:AlternateContent>
-          <mc:Choice Requires="wps">
-            <w:drawing>
-              <wp:anchor distT="0" distB="0" distL="114300" distR="114300" simplePos="0" relativeHeight="300354560" behindDoc="0" locked="0" layoutInCell="1" allowOverlap="1">
-                <wp:simplePos x="0" y="0"/>
-                <wp:positionH relativeFrom="column">
-                  <wp:posOffset>2493645</wp:posOffset>
-                </wp:positionH>
-                <wp:positionV relativeFrom="paragraph">
-                  <wp:posOffset>-227330</wp:posOffset>
-                </wp:positionV>
-                <wp:extent cx="885825" cy="247650"/>
-                <wp:effectExtent l="6350" t="6350" r="22225" b="12700"/>
-                <wp:wrapNone/>
-                <wp:docPr id="43" name="Flowchart: Alternate Process 43"/>
-                <wp:cNvGraphicFramePr/>
-                <a:graphic xmlns:a="http://schemas.openxmlformats.org/drawingml/2006/main">
-                  <a:graphicData uri="http://schemas.microsoft.com/office/word/2010/wordprocessingShape">
-                    <wps:wsp>
-                      <wps:cNvSpPr/>
-                      <wps:spPr>
-                        <a:xfrm>
-                          <a:off x="0" y="0"/>
-                          <a:ext cx="885825" cy="247650"/>
-                        </a:xfrm>
-                        <a:prstGeom prst="flowChartAlternateProcess">
-                          <a:avLst/>
-                        </a:prstGeom>
-                        <a:solidFill>
-                          <a:schemeClr val="accent4">
-                            <a:lumMod val="40000"/>
-                            <a:lumOff val="60000"/>
-                          </a:schemeClr>
-                        </a:solidFill>
-                      </wps:spPr>
-                      <wps:style>
-                        <a:lnRef idx="2">
-                          <a:schemeClr val="accent4">
-                            <a:shade val="50000"/>
-                          </a:schemeClr>
-                        </a:lnRef>
-                        <a:fillRef idx="1">
-                          <a:schemeClr val="accent4"/>
-                        </a:fillRef>
-                        <a:effectRef idx="0">
-                          <a:schemeClr val="accent4"/>
-                        </a:effectRef>
-                        <a:fontRef idx="minor">
-                          <a:schemeClr val="lt1"/>
-                        </a:fontRef>
-                      </wps:style>
-                      <wps:txbx>
-                        <w:txbxContent>
-                          <w:p>
-                            <w:pPr>
-                              <w:jc w:val="center"/>
-                              <w:rPr>
-                                <w:rFonts w:hint="default"/>
-                                <w:b/>
-                                <w:bCs/>
-                                <w:color w:val="000000" w:themeColor="text1"/>
-                                <w:sz w:val="16"/>
-                                <w:szCs w:val="16"/>
-                                <w:lang w:val="en"/>
-                                <w14:textFill>
-                                  <w14:solidFill>
-                                    <w14:schemeClr w14:val="tx1"/>
-                                  </w14:solidFill>
-                                </w14:textFill>
-                              </w:rPr>
-                            </w:pPr>
-                            <w:r>
-                              <w:rPr>
-                                <w:rFonts w:hint="default"/>
-                                <w:b/>
-                                <w:bCs/>
-                                <w:color w:val="000000" w:themeColor="text1"/>
-                                <w:sz w:val="16"/>
-                                <w:szCs w:val="16"/>
-                                <w:lang w:val="en"/>
-                                <w14:textFill>
-                                  <w14:solidFill>
-                                    <w14:schemeClr w14:val="tx1"/>
-                                  </w14:solidFill>
-                                </w14:textFill>
-                              </w:rPr>
-                              <w:t>eca-server</w:t>
-                            </w:r>
-                          </w:p>
-                        </w:txbxContent>
-                      </wps:txbx>
-                      <wps:bodyPr rot="0" spcFirstLastPara="0" vertOverflow="overflow" horzOverflow="overflow" vert="horz" wrap="square" lIns="91440" tIns="45720" rIns="91440" bIns="45720" numCol="1" spcCol="0" rtlCol="0" fromWordArt="false" anchor="ctr" anchorCtr="false" forceAA="false" compatLnSpc="true">
-                        <a:noAutofit/>
-                      </wps:bodyPr>
-                    </wps:wsp>
-                  </a:graphicData>
-                </a:graphic>
-              </wp:anchor>
-            </w:drawing>
-          </mc:Choice>
-          <mc:Fallback>
-            <w:pict>
-              <v:shape id="_x0000_s1026" o:spid="_x0000_s1026" o:spt="176" type="#_x0000_t176" style="position:absolute;left:0pt;margin-left:196.35pt;margin-top:-17.9pt;height:19.5pt;width:69.75pt;z-index:300354560;v-text-anchor:middle;mso-width-relative:page;mso-height-relative:page;" fillcolor="#FFE699 [1303]" filled="t" stroked="t" coordsize="21600,21600" o:gfxdata="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">
-                <v:fill on="t" focussize="0,0"/>
-                <v:stroke weight="1pt" color="#BC8C00 [3207]" miterlimit="8" joinstyle="miter"/>
-                <v:imagedata o:title=""/>
-                <o:lock v:ext="edit" aspectratio="f"/>
-                <v:textbox>
-                  <w:txbxContent>
-                    <w:p>
-                      <w:pPr>
-                        <w:jc w:val="center"/>
-                        <w:rPr>
-                          <w:rFonts w:hint="default"/>
-                          <w:b/>
-                          <w:bCs/>
-                          <w:color w:val="000000" w:themeColor="text1"/>
-                          <w:sz w:val="16"/>
-                          <w:szCs w:val="16"/>
-                          <w:lang w:val="en"/>
-                          <w14:textFill>
-                            <w14:solidFill>
-                              <w14:schemeClr w14:val="tx1"/>
-                            </w14:solidFill>
-                          </w14:textFill>
-                        </w:rPr>
-                      </w:pPr>
-                      <w:r>
-                        <w:rPr>
-                          <w:rFonts w:hint="default"/>
-                          <w:b/>
-                          <w:bCs/>
-                          <w:color w:val="000000" w:themeColor="text1"/>
-                          <w:sz w:val="16"/>
-                          <w:szCs w:val="16"/>
-                          <w:lang w:val="en"/>
-                          <w14:textFill>
-                            <w14:solidFill>
-                              <w14:schemeClr w14:val="tx1"/>
-                            </w14:solidFill>
-                          </w14:textFill>
-                        </w:rPr>
-                        <w:t>eca-server</w:t>
-                      </w:r>
-                    </w:p>
-                  </w:txbxContent>
-                </v:textbox>
-              </v:shape>
-            </w:pict>
-          </mc:Fallback>
-        </mc:AlternateContent>
-      </w:r>
-      <w:r>
-        <w:rPr>
-          <w:sz w:val="20"/>
-        </w:rPr>
-        <mc:AlternateContent>
-          <mc:Choice Requires="wps">
-            <w:drawing>
-              <wp:anchor distT="0" distB="0" distL="114300" distR="114300" simplePos="0" relativeHeight="284122112" behindDoc="0" locked="0" layoutInCell="1" allowOverlap="1">
-                <wp:simplePos x="0" y="0"/>
-                <wp:positionH relativeFrom="column">
-                  <wp:posOffset>1541145</wp:posOffset>
-                </wp:positionH>
-                <wp:positionV relativeFrom="paragraph">
-                  <wp:posOffset>-227330</wp:posOffset>
-                </wp:positionV>
-                <wp:extent cx="857250" cy="247650"/>
-                <wp:effectExtent l="6350" t="6350" r="12700" b="12700"/>
-                <wp:wrapNone/>
-                <wp:docPr id="42" name="Flowchart: Alternate Process 42"/>
-                <wp:cNvGraphicFramePr/>
-                <a:graphic xmlns:a="http://schemas.openxmlformats.org/drawingml/2006/main">
-                  <a:graphicData uri="http://schemas.microsoft.com/office/word/2010/wordprocessingShape">
-                    <wps:wsp>
-                      <wps:cNvSpPr/>
-                      <wps:spPr>
-                        <a:xfrm>
-                          <a:off x="0" y="0"/>
-                          <a:ext cx="857250" cy="247650"/>
-                        </a:xfrm>
-                        <a:prstGeom prst="flowChartAlternateProcess">
-                          <a:avLst/>
-                        </a:prstGeom>
-                        <a:solidFill>
-                          <a:schemeClr val="accent4">
-                            <a:lumMod val="40000"/>
-                            <a:lumOff val="60000"/>
-                          </a:schemeClr>
-                        </a:solidFill>
-                      </wps:spPr>
-                      <wps:style>
-                        <a:lnRef idx="2">
-                          <a:schemeClr val="accent4">
-                            <a:shade val="50000"/>
-                          </a:schemeClr>
-                        </a:lnRef>
-                        <a:fillRef idx="1">
-                          <a:schemeClr val="accent4"/>
-                        </a:fillRef>
-                        <a:effectRef idx="0">
-                          <a:schemeClr val="accent4"/>
-                        </a:effectRef>
-                        <a:fontRef idx="minor">
-                          <a:schemeClr val="lt1"/>
-                        </a:fontRef>
-                      </wps:style>
-                      <wps:txbx>
-                        <w:txbxContent>
-                          <w:p>
-                            <w:pPr>
-                              <w:jc w:val="center"/>
-                              <w:rPr>
-                                <w:rFonts w:hint="default"/>
-                                <w:b/>
-                                <w:bCs/>
-                                <w:color w:val="000000" w:themeColor="text1"/>
-                                <w:sz w:val="16"/>
-                                <w:szCs w:val="16"/>
-                                <w:lang w:val="en"/>
-                                <w14:textFill>
-                                  <w14:solidFill>
-                                    <w14:schemeClr w14:val="tx1"/>
-                                  </w14:solidFill>
-                                </w14:textFill>
-                              </w:rPr>
-                            </w:pPr>
-                            <w:r>
-                              <w:rPr>
-                                <w:rFonts w:hint="default"/>
-                                <w:b/>
-                                <w:bCs/>
-                                <w:color w:val="000000" w:themeColor="text1"/>
-                                <w:sz w:val="16"/>
-                                <w:szCs w:val="16"/>
-                                <w:lang w:val="en"/>
-                                <w14:textFill>
-                                  <w14:solidFill>
-                                    <w14:schemeClr w14:val="tx1"/>
-                                  </w14:solidFill>
-                                </w14:textFill>
-                              </w:rPr>
-                              <w:t>eca-ers</w:t>
-                            </w:r>
-                          </w:p>
-                        </w:txbxContent>
-                      </wps:txbx>
-                      <wps:bodyPr rot="0" spcFirstLastPara="0" vertOverflow="overflow" horzOverflow="overflow" vert="horz" wrap="square" lIns="91440" tIns="45720" rIns="91440" bIns="45720" numCol="1" spcCol="0" rtlCol="0" fromWordArt="false" anchor="ctr" anchorCtr="false" forceAA="false" compatLnSpc="true">
-                        <a:noAutofit/>
-                      </wps:bodyPr>
-                    </wps:wsp>
-                  </a:graphicData>
-                </a:graphic>
-              </wp:anchor>
-            </w:drawing>
-          </mc:Choice>
-          <mc:Fallback>
-            <w:pict>
-              <v:shape id="_x0000_s1026" o:spid="_x0000_s1026" o:spt="176" type="#_x0000_t176" style="position:absolute;left:0pt;margin-left:121.35pt;margin-top:-17.9pt;height:19.5pt;width:67.5pt;z-index:284122112;v-text-anchor:middle;mso-width-relative:page;mso-height-relative:page;" fillcolor="#FFE699 [1303]" filled="t" stroked="t" coordsize="21600,21600" o:gfxdata="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">
-                <v:fill on="t" focussize="0,0"/>
-                <v:stroke weight="1pt" color="#BC8C00 [3207]" miterlimit="8" joinstyle="miter"/>
-                <v:imagedata o:title=""/>
-                <o:lock v:ext="edit" aspectratio="f"/>
-                <v:textbox>
-                  <w:txbxContent>
-                    <w:p>
-                      <w:pPr>
-                        <w:jc w:val="center"/>
-                        <w:rPr>
-                          <w:rFonts w:hint="default"/>
-                          <w:b/>
-                          <w:bCs/>
-                          <w:color w:val="000000" w:themeColor="text1"/>
-                          <w:sz w:val="16"/>
-                          <w:szCs w:val="16"/>
-                          <w:lang w:val="en"/>
-                          <w14:textFill>
-                            <w14:solidFill>
-                              <w14:schemeClr w14:val="tx1"/>
-                            </w14:solidFill>
-                          </w14:textFill>
-                        </w:rPr>
-                      </w:pPr>
-                      <w:r>
-                        <w:rPr>
-                          <w:rFonts w:hint="default"/>
-                          <w:b/>
-                          <w:bCs/>
-                          <w:color w:val="000000" w:themeColor="text1"/>
-                          <w:sz w:val="16"/>
-                          <w:szCs w:val="16"/>
-                          <w:lang w:val="en"/>
-                          <w14:textFill>
-                            <w14:solidFill>
-                              <w14:schemeClr w14:val="tx1"/>
-                            </w14:solidFill>
-                          </w14:textFill>
-                        </w:rPr>
-                        <w:t>eca-ers</w:t>
-                      </w:r>
-                    </w:p>
-                  </w:txbxContent>
-                </v:textbox>
-              </v:shape>
-            </w:pict>
-          </mc:Fallback>
-        </mc:AlternateContent>
-      </w:r>
-      <w:r>
-        <w:rPr>
-          <w:sz w:val="20"/>
-        </w:rPr>
-        <mc:AlternateContent>
-          <mc:Choice Requires="wps">
-            <w:drawing>
-              <wp:anchor distT="0" distB="0" distL="114300" distR="114300" simplePos="0" relativeHeight="267889664" behindDoc="0" locked="0" layoutInCell="1" allowOverlap="1">
-                <wp:simplePos x="0" y="0"/>
-                <wp:positionH relativeFrom="column">
-                  <wp:posOffset>560070</wp:posOffset>
-                </wp:positionH>
-                <wp:positionV relativeFrom="paragraph">
-                  <wp:posOffset>-227330</wp:posOffset>
-                </wp:positionV>
-                <wp:extent cx="885825" cy="247650"/>
-                <wp:effectExtent l="6350" t="6350" r="22225" b="12700"/>
-                <wp:wrapNone/>
-                <wp:docPr id="29" name="Flowchart: Alternate Process 29"/>
-                <wp:cNvGraphicFramePr/>
-                <a:graphic xmlns:a="http://schemas.openxmlformats.org/drawingml/2006/main">
-                  <a:graphicData uri="http://schemas.microsoft.com/office/word/2010/wordprocessingShape">
-                    <wps:wsp>
-                      <wps:cNvSpPr/>
-                      <wps:spPr>
-                        <a:xfrm>
-                          <a:off x="1722120" y="972820"/>
-                          <a:ext cx="885825" cy="247650"/>
-                        </a:xfrm>
-                        <a:prstGeom prst="flowChartAlternateProcess">
-                          <a:avLst/>
-                        </a:prstGeom>
-                        <a:solidFill>
-                          <a:schemeClr val="accent4">
-                            <a:lumMod val="40000"/>
-                            <a:lumOff val="60000"/>
-                          </a:schemeClr>
-                        </a:solidFill>
-                      </wps:spPr>
-                      <wps:style>
-                        <a:lnRef idx="2">
-                          <a:schemeClr val="accent4">
-                            <a:shade val="50000"/>
-                          </a:schemeClr>
-                        </a:lnRef>
-                        <a:fillRef idx="1">
-                          <a:schemeClr val="accent4"/>
-                        </a:fillRef>
-                        <a:effectRef idx="0">
-                          <a:schemeClr val="accent4"/>
-                        </a:effectRef>
-                        <a:fontRef idx="minor">
-                          <a:schemeClr val="lt1"/>
-                        </a:fontRef>
-                      </wps:style>
-                      <wps:txbx>
-                        <w:txbxContent>
-                          <w:p>
-                            <w:pPr>
-                              <w:jc w:val="center"/>
-                              <w:rPr>
-                                <w:rFonts w:hint="default"/>
-                                <w:b/>
-                                <w:bCs/>
-                                <w:color w:val="000000" w:themeColor="text1"/>
-                                <w:sz w:val="16"/>
-                                <w:szCs w:val="16"/>
-                                <w:lang w:val="en"/>
-                                <w14:textFill>
-                                  <w14:solidFill>
-                                    <w14:schemeClr w14:val="tx1"/>
-                                  </w14:solidFill>
-                                </w14:textFill>
-                              </w:rPr>
-                            </w:pPr>
-                            <w:r>
-                              <w:rPr>
-                                <w:rFonts w:hint="default"/>
-                                <w:b/>
-                                <w:bCs/>
-                                <w:color w:val="000000" w:themeColor="text1"/>
-                                <w:sz w:val="16"/>
-                                <w:szCs w:val="16"/>
-                                <w:lang w:val="en"/>
-                                <w14:textFill>
-                                  <w14:solidFill>
-                                    <w14:schemeClr w14:val="tx1"/>
-                                  </w14:solidFill>
-                                </w14:textFill>
-                              </w:rPr>
                               <w:t>eca-oauth</w:t>
                             </w:r>
                           </w:p>
@@ -2938,7 +3092,7 @@
           </mc:Choice>
           <mc:Fallback>
             <w:pict>
-              <v:shape id="_x0000_s1026" o:spid="_x0000_s1026" o:spt="176" type="#_x0000_t176" style="position:absolute;left:0pt;margin-left:44.1pt;margin-top:-17.9pt;height:19.5pt;width:69.75pt;z-index:267889664;v-text-anchor:middle;mso-width-relative:page;mso-height-relative:page;" fillcolor="#FFE699 [1303]" filled="t" stroked="t" coordsize="21600,21600" o:gfxdata="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">
+              <v:shape id="_x0000_s1026" o:spid="_x0000_s1026" o:spt="176" type="#_x0000_t176" style="position:absolute;left:0pt;margin-left:44.1pt;margin-top:-17.9pt;height:19.5pt;width:53.6pt;z-index:267889664;v-text-anchor:middle;mso-width-relative:page;mso-height-relative:page;" fillcolor="#FFE699 [1303]" filled="t" stroked="t" coordsize="21600,21600" o:gfxdata="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">
                 <v:fill on="t" focussize="0,0"/>
                 <v:stroke weight="1pt" color="#BC8C00 [3207]" miterlimit="8" joinstyle="miter"/>
                 <v:imagedata o:title=""/>
@@ -3230,7 +3384,7 @@
           </mc:Choice>
           <mc:Fallback>
             <w:pict>
-              <v:roundrect id="_x0000_s1026" o:spid="_x0000_s1026" o:spt="2" style="position:absolute;left:0pt;margin-left:34.45pt;margin-top:-63.9pt;height:84.15pt;width:633.3pt;z-index:251657216;v-text-anchor:middle;mso-width-relative:page;mso-height-relative:page;" fillcolor="#B1CBE9 [3536]" filled="t" stroked="t" coordsize="21600,21600" arcsize="0.166666666666667" o:gfxdata="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">
+              <v:roundrect id="_x0000_s1026" o:spid="_x0000_s1026" o:spt="2" style="position:absolute;left:0pt;margin-left:34.45pt;margin-top:-63.9pt;height:84.15pt;width:633.3pt;z-index:251657216;v-text-anchor:middle;mso-width-relative:page;mso-height-relative:page;" fillcolor="#B1CBE9 [3536]" filled="t" stroked="t" coordsize="21600,21600" arcsize="0.166666666666667" o:gfxdata="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">
                 <v:fill type="gradient" on="t" color2="#92B9E4 [3376]" colors="0f #B1CBE9;32768f #A3C1E5;65536f #92B9E4" focus="100%" focussize="0,0" rotate="t">
                   <o:fill type="gradientUnscaled" v:ext="backwardCompatible"/>
                 </v:fill>
@@ -4813,7 +4967,7 @@
           </mc:Choice>
           <mc:Fallback>
             <w:pict>
-              <v:shape id="_x0000_s1026" o:spid="_x0000_s1026" o:spt="176" type="#_x0000_t176" style="position:absolute;left:0pt;margin-left:413.1pt;margin-top:144.05pt;height:280.55pt;width:316.5pt;z-index:258006016;v-text-anchor:middle;mso-width-relative:page;mso-height-relative:page;" fillcolor="#FFFFFF [3201]" filled="t" stroked="t" coordsize="21600,21600" o:gfxdata="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">
+              <v:shape id="_x0000_s1026" o:spid="_x0000_s1026" o:spt="176" type="#_x0000_t176" style="position:absolute;left:0pt;margin-left:413.1pt;margin-top:144.05pt;height:280.55pt;width:316.5pt;z-index:258006016;v-text-anchor:middle;mso-width-relative:page;mso-height-relative:page;" fillcolor="#FFFFFF [3201]" filled="t" stroked="t" coordsize="21600,21600" o:gfxdata="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">
                 <v:fill on="t" focussize="0,0"/>
                 <v:stroke weight="2.25pt" color="#7F7F7F [1612]" miterlimit="8" joinstyle="miter" dashstyle="1 1"/>
                 <v:imagedata o:title=""/>

</xml_diff>